<commit_message>
Adding the CloudFront distribution status snapshot
</commit_message>
<xml_diff>
--- a/Project Deploy Static Website on AWS.docx
+++ b/Project Deploy Static Website on AWS.docx
@@ -406,27 +406,7 @@
           <w:sz w:val="28"/>
           <w:szCs w:val="28"/>
         </w:rPr>
-        <w:t>cket</w:t>
-      </w:r>
-      <w:r>
-        <w:rPr>
-          <w:b/>
-          <w:bCs/>
-          <w:noProof/>
-          <w:sz w:val="28"/>
-          <w:szCs w:val="28"/>
-        </w:rPr>
-        <w:t xml:space="preserve"> </w:t>
-      </w:r>
-      <w:r>
-        <w:rPr>
-          <w:b/>
-          <w:bCs/>
-          <w:noProof/>
-          <w:sz w:val="28"/>
-          <w:szCs w:val="28"/>
-        </w:rPr>
-        <w:t>permissions</w:t>
+        <w:t>cket permissions</w:t>
       </w:r>
     </w:p>
     <w:p>
@@ -564,17 +544,7 @@
           <w:szCs w:val="28"/>
         </w:rPr>
         <w:lastRenderedPageBreak/>
-        <w:t>Bucket</w:t>
-      </w:r>
-      <w:r>
-        <w:rPr>
-          <w:b/>
-          <w:bCs/>
-          <w:noProof/>
-          <w:sz w:val="28"/>
-          <w:szCs w:val="28"/>
-        </w:rPr>
-        <w:t xml:space="preserve"> policy</w:t>
+        <w:t>Bucket policy</w:t>
       </w:r>
     </w:p>
     <w:p>
@@ -799,29 +769,223 @@
           <w:b/>
           <w:bCs/>
           <w:noProof/>
-          <w:sz w:val="28"/>
-          <w:szCs w:val="28"/>
-        </w:rPr>
-      </w:pPr>
-    </w:p>
-    <w:p>
-      <w:pPr>
-        <w:rPr>
-          <w:b/>
-          <w:bCs/>
-          <w:noProof/>
-          <w:sz w:val="28"/>
-          <w:szCs w:val="28"/>
-        </w:rPr>
-      </w:pPr>
-      <w:r>
-        <w:rPr>
-          <w:b/>
-          <w:bCs/>
-          <w:noProof/>
-          <w:sz w:val="28"/>
-          <w:szCs w:val="28"/>
-        </w:rPr>
+        </w:rPr>
+      </w:pPr>
+    </w:p>
+    <w:p>
+      <w:pPr>
+        <w:rPr>
+          <w:b/>
+          <w:bCs/>
+          <w:noProof/>
+          <w:sz w:val="28"/>
+          <w:szCs w:val="28"/>
+        </w:rPr>
+      </w:pPr>
+      <w:r>
+        <w:rPr>
+          <w:b/>
+          <w:bCs/>
+          <w:noProof/>
+          <w:sz w:val="28"/>
+          <w:szCs w:val="28"/>
+        </w:rPr>
+        <w:t>CloudFront distribution Status</w:t>
+      </w:r>
+    </w:p>
+    <w:p>
+      <w:pPr>
+        <w:rPr>
+          <w:b/>
+          <w:bCs/>
+          <w:noProof/>
+          <w:sz w:val="28"/>
+          <w:szCs w:val="28"/>
+        </w:rPr>
+      </w:pPr>
+      <w:r>
+        <w:rPr>
+          <w:noProof/>
+        </w:rPr>
+        <w:drawing>
+          <wp:inline distT="0" distB="0" distL="0" distR="0" wp14:anchorId="13E26A16" wp14:editId="7AAC27D5">
+            <wp:extent cx="5943600" cy="1030605"/>
+            <wp:effectExtent l="0" t="0" r="0" b="0"/>
+            <wp:docPr id="2" name="Picture 2"/>
+            <wp:cNvGraphicFramePr>
+              <a:graphicFrameLocks xmlns:a="http://schemas.openxmlformats.org/drawingml/2006/main" noChangeAspect="1"/>
+            </wp:cNvGraphicFramePr>
+            <a:graphic xmlns:a="http://schemas.openxmlformats.org/drawingml/2006/main">
+              <a:graphicData uri="http://schemas.openxmlformats.org/drawingml/2006/picture">
+                <pic:pic xmlns:pic="http://schemas.openxmlformats.org/drawingml/2006/picture">
+                  <pic:nvPicPr>
+                    <pic:cNvPr id="0" name="Picture 1"/>
+                    <pic:cNvPicPr>
+                      <a:picLocks noChangeAspect="1" noChangeArrowheads="1"/>
+                    </pic:cNvPicPr>
+                  </pic:nvPicPr>
+                  <pic:blipFill>
+                    <a:blip r:embed="rId11" cstate="print">
+                      <a:extLst>
+                        <a:ext uri="{28A0092B-C50C-407E-A947-70E740481C1C}">
+                          <a14:useLocalDpi xmlns:a14="http://schemas.microsoft.com/office/drawing/2010/main" val="0"/>
+                        </a:ext>
+                      </a:extLst>
+                    </a:blip>
+                    <a:srcRect/>
+                    <a:stretch>
+                      <a:fillRect/>
+                    </a:stretch>
+                  </pic:blipFill>
+                  <pic:spPr bwMode="auto">
+                    <a:xfrm>
+                      <a:off x="0" y="0"/>
+                      <a:ext cx="5943600" cy="1030605"/>
+                    </a:xfrm>
+                    <a:prstGeom prst="rect">
+                      <a:avLst/>
+                    </a:prstGeom>
+                    <a:noFill/>
+                    <a:ln>
+                      <a:noFill/>
+                    </a:ln>
+                  </pic:spPr>
+                </pic:pic>
+              </a:graphicData>
+            </a:graphic>
+          </wp:inline>
+        </w:drawing>
+      </w:r>
+    </w:p>
+    <w:p>
+      <w:pPr>
+        <w:rPr>
+          <w:b/>
+          <w:bCs/>
+          <w:noProof/>
+          <w:sz w:val="28"/>
+          <w:szCs w:val="28"/>
+        </w:rPr>
+      </w:pPr>
+    </w:p>
+    <w:p>
+      <w:pPr>
+        <w:rPr>
+          <w:b/>
+          <w:bCs/>
+          <w:noProof/>
+          <w:sz w:val="28"/>
+          <w:szCs w:val="28"/>
+        </w:rPr>
+      </w:pPr>
+    </w:p>
+    <w:p>
+      <w:pPr>
+        <w:rPr>
+          <w:b/>
+          <w:bCs/>
+          <w:noProof/>
+          <w:sz w:val="28"/>
+          <w:szCs w:val="28"/>
+        </w:rPr>
+      </w:pPr>
+    </w:p>
+    <w:p>
+      <w:pPr>
+        <w:rPr>
+          <w:b/>
+          <w:bCs/>
+          <w:noProof/>
+          <w:sz w:val="28"/>
+          <w:szCs w:val="28"/>
+        </w:rPr>
+      </w:pPr>
+    </w:p>
+    <w:p>
+      <w:pPr>
+        <w:rPr>
+          <w:b/>
+          <w:bCs/>
+          <w:noProof/>
+          <w:sz w:val="28"/>
+          <w:szCs w:val="28"/>
+        </w:rPr>
+      </w:pPr>
+    </w:p>
+    <w:p>
+      <w:pPr>
+        <w:rPr>
+          <w:b/>
+          <w:bCs/>
+          <w:noProof/>
+          <w:sz w:val="28"/>
+          <w:szCs w:val="28"/>
+        </w:rPr>
+      </w:pPr>
+    </w:p>
+    <w:p>
+      <w:pPr>
+        <w:rPr>
+          <w:b/>
+          <w:bCs/>
+          <w:noProof/>
+          <w:sz w:val="28"/>
+          <w:szCs w:val="28"/>
+        </w:rPr>
+      </w:pPr>
+    </w:p>
+    <w:p>
+      <w:pPr>
+        <w:rPr>
+          <w:b/>
+          <w:bCs/>
+          <w:noProof/>
+          <w:sz w:val="28"/>
+          <w:szCs w:val="28"/>
+        </w:rPr>
+      </w:pPr>
+    </w:p>
+    <w:p>
+      <w:pPr>
+        <w:rPr>
+          <w:b/>
+          <w:bCs/>
+          <w:noProof/>
+          <w:sz w:val="28"/>
+          <w:szCs w:val="28"/>
+        </w:rPr>
+      </w:pPr>
+    </w:p>
+    <w:p>
+      <w:pPr>
+        <w:rPr>
+          <w:b/>
+          <w:bCs/>
+          <w:noProof/>
+          <w:sz w:val="28"/>
+          <w:szCs w:val="28"/>
+        </w:rPr>
+      </w:pPr>
+    </w:p>
+    <w:p>
+      <w:pPr>
+        <w:rPr>
+          <w:b/>
+          <w:bCs/>
+          <w:noProof/>
+          <w:sz w:val="28"/>
+          <w:szCs w:val="28"/>
+        </w:rPr>
+      </w:pPr>
+      <w:r>
+        <w:rPr>
+          <w:b/>
+          <w:bCs/>
+          <w:noProof/>
+          <w:sz w:val="28"/>
+          <w:szCs w:val="28"/>
+        </w:rPr>
+        <w:lastRenderedPageBreak/>
         <w:t>CloudFront distribution details</w:t>
       </w:r>
     </w:p>
@@ -853,7 +1017,7 @@
                     </pic:cNvPicPr>
                   </pic:nvPicPr>
                   <pic:blipFill>
-                    <a:blip r:embed="rId11">
+                    <a:blip r:embed="rId12">
                       <a:extLst>
                         <a:ext uri="{28A0092B-C50C-407E-A947-70E740481C1C}">
                           <a14:useLocalDpi xmlns:a14="http://schemas.microsoft.com/office/drawing/2010/main" val="0"/>
@@ -888,6 +1052,94 @@
     <w:p>
       <w:pPr>
         <w:rPr>
+          <w:b/>
+          <w:bCs/>
+          <w:noProof/>
+          <w:sz w:val="28"/>
+          <w:szCs w:val="28"/>
+        </w:rPr>
+      </w:pPr>
+    </w:p>
+    <w:p>
+      <w:pPr>
+        <w:rPr>
+          <w:b/>
+          <w:bCs/>
+          <w:noProof/>
+          <w:sz w:val="28"/>
+          <w:szCs w:val="28"/>
+        </w:rPr>
+      </w:pPr>
+    </w:p>
+    <w:p>
+      <w:pPr>
+        <w:rPr>
+          <w:b/>
+          <w:bCs/>
+          <w:noProof/>
+          <w:sz w:val="28"/>
+          <w:szCs w:val="28"/>
+        </w:rPr>
+      </w:pPr>
+    </w:p>
+    <w:p>
+      <w:pPr>
+        <w:rPr>
+          <w:b/>
+          <w:bCs/>
+          <w:noProof/>
+          <w:sz w:val="28"/>
+          <w:szCs w:val="28"/>
+        </w:rPr>
+      </w:pPr>
+    </w:p>
+    <w:p>
+      <w:pPr>
+        <w:rPr>
+          <w:b/>
+          <w:bCs/>
+          <w:noProof/>
+          <w:sz w:val="28"/>
+          <w:szCs w:val="28"/>
+        </w:rPr>
+      </w:pPr>
+    </w:p>
+    <w:p>
+      <w:pPr>
+        <w:rPr>
+          <w:b/>
+          <w:bCs/>
+          <w:noProof/>
+          <w:sz w:val="28"/>
+          <w:szCs w:val="28"/>
+        </w:rPr>
+      </w:pPr>
+    </w:p>
+    <w:p>
+      <w:pPr>
+        <w:rPr>
+          <w:b/>
+          <w:bCs/>
+          <w:noProof/>
+          <w:sz w:val="28"/>
+          <w:szCs w:val="28"/>
+        </w:rPr>
+      </w:pPr>
+    </w:p>
+    <w:p>
+      <w:pPr>
+        <w:rPr>
+          <w:b/>
+          <w:bCs/>
+          <w:noProof/>
+          <w:sz w:val="28"/>
+          <w:szCs w:val="28"/>
+        </w:rPr>
+      </w:pPr>
+    </w:p>
+    <w:p>
+      <w:pPr>
+        <w:rPr>
           <w:noProof/>
         </w:rPr>
       </w:pPr>
@@ -938,7 +1190,7 @@
                     </pic:cNvPicPr>
                   </pic:nvPicPr>
                   <pic:blipFill>
-                    <a:blip r:embed="rId12">
+                    <a:blip r:embed="rId13">
                       <a:extLst>
                         <a:ext uri="{28A0092B-C50C-407E-A947-70E740481C1C}">
                           <a14:useLocalDpi xmlns:a14="http://schemas.microsoft.com/office/drawing/2010/main" val="0"/>
@@ -1074,7 +1326,7 @@
                     <pic:cNvPicPr/>
                   </pic:nvPicPr>
                   <pic:blipFill>
-                    <a:blip r:embed="rId13">
+                    <a:blip r:embed="rId14">
                       <a:extLst>
                         <a:ext uri="{28A0092B-C50C-407E-A947-70E740481C1C}">
                           <a14:useLocalDpi xmlns:a14="http://schemas.microsoft.com/office/drawing/2010/main" val="0"/>
@@ -1183,27 +1435,7 @@
           <w:szCs w:val="28"/>
         </w:rPr>
         <w:lastRenderedPageBreak/>
-        <w:t>S3-index</w:t>
-      </w:r>
-      <w:r>
-        <w:rPr>
-          <w:b/>
-          <w:bCs/>
-          <w:noProof/>
-          <w:sz w:val="28"/>
-          <w:szCs w:val="28"/>
-        </w:rPr>
-        <w:t>.</w:t>
-      </w:r>
-      <w:r>
-        <w:rPr>
-          <w:b/>
-          <w:bCs/>
-          <w:noProof/>
-          <w:sz w:val="28"/>
-          <w:szCs w:val="28"/>
-        </w:rPr>
-        <w:t>html URL</w:t>
+        <w:t>S3-index.html URL</w:t>
       </w:r>
     </w:p>
     <w:p>
@@ -1232,7 +1464,7 @@
                     <pic:cNvPicPr/>
                   </pic:nvPicPr>
                   <pic:blipFill>
-                    <a:blip r:embed="rId14">
+                    <a:blip r:embed="rId15">
                       <a:extLst>
                         <a:ext uri="{28A0092B-C50C-407E-A947-70E740481C1C}">
                           <a14:useLocalDpi xmlns:a14="http://schemas.microsoft.com/office/drawing/2010/main" val="0"/>
@@ -1260,12 +1492,12 @@
       </w:r>
     </w:p>
     <w:sectPr>
-      <w:headerReference w:type="even" r:id="rId15"/>
-      <w:headerReference w:type="default" r:id="rId16"/>
-      <w:footerReference w:type="even" r:id="rId17"/>
-      <w:footerReference w:type="default" r:id="rId18"/>
-      <w:headerReference w:type="first" r:id="rId19"/>
-      <w:footerReference w:type="first" r:id="rId20"/>
+      <w:headerReference w:type="even" r:id="rId16"/>
+      <w:headerReference w:type="default" r:id="rId17"/>
+      <w:footerReference w:type="even" r:id="rId18"/>
+      <w:footerReference w:type="default" r:id="rId19"/>
+      <w:headerReference w:type="first" r:id="rId20"/>
+      <w:footerReference w:type="first" r:id="rId21"/>
       <w:pgSz w:w="12240" w:h="15840"/>
       <w:pgMar w:top="1440" w:right="1440" w:bottom="1440" w:left="1440" w:header="720" w:footer="720" w:gutter="0"/>
       <w:cols w:space="720"/>

</xml_diff>